<commit_message>
Updated report and exported to pdf
</commit_message>
<xml_diff>
--- a/Web_Lesson_3_Report.docx
+++ b/Web_Lesson_3_Report.docx
@@ -5,81 +5,40 @@
     <w:p>
       <w:pPr>
         <w:pStyle w:val="Title"/>
+        <w:rPr>
+          <w:rFonts w:ascii="Bahnschrift" w:hAnsi="Bahnschrift" w:cs="Times New Roman"/>
+        </w:rPr>
       </w:pPr>
       <w:r>
         <w:rPr>
+          <w:rFonts w:ascii="Bahnschrift" w:hAnsi="Bahnschrift" w:cs="Times New Roman"/>
+        </w:rPr>
+        <w:t>ICP</w:t>
+      </w:r>
+    </w:p>
+    <w:p>
+      <w:pPr>
+        <w:jc w:val="center"/>
+        <w:rPr>
+          <w:rFonts w:ascii="Bahnschrift" w:hAnsi="Bahnschrift" w:cs="Times New Roman"/>
+        </w:rPr>
+      </w:pPr>
+      <w:r>
+        <w:rPr>
+          <w:rFonts w:ascii="Bahnschrift" w:hAnsi="Bahnschrift" w:cs="Times New Roman"/>
           <w:noProof/>
         </w:rPr>
         <w:drawing>
-          <wp:anchor distT="0" distB="0" distL="114300" distR="114300" simplePos="0" relativeHeight="251658240" behindDoc="0" locked="0" layoutInCell="1" allowOverlap="1" wp14:anchorId="06C28FDE" wp14:editId="5FC07212">
+          <wp:anchor distT="0" distB="0" distL="114300" distR="114300" simplePos="0" relativeHeight="251659264" behindDoc="1" locked="0" layoutInCell="1" allowOverlap="1" wp14:anchorId="0A9FF7FE" wp14:editId="7DD0CE0D">
             <wp:simplePos x="0" y="0"/>
             <wp:positionH relativeFrom="column">
-              <wp:posOffset>-16510</wp:posOffset>
+              <wp:posOffset>2158669</wp:posOffset>
             </wp:positionH>
             <wp:positionV relativeFrom="paragraph">
-              <wp:posOffset>530225</wp:posOffset>
+              <wp:posOffset>3356610</wp:posOffset>
             </wp:positionV>
-            <wp:extent cx="5943600" cy="3350895"/>
-            <wp:effectExtent l="0" t="0" r="0" b="1905"/>
-            <wp:wrapTopAndBottom/>
-            <wp:docPr id="1" name="Picture 1" descr="A picture containing application&#10;&#10;Description automatically generated"/>
-            <wp:cNvGraphicFramePr>
-              <a:graphicFrameLocks xmlns:a="http://schemas.openxmlformats.org/drawingml/2006/main" noChangeAspect="1"/>
-            </wp:cNvGraphicFramePr>
-            <a:graphic xmlns:a="http://schemas.openxmlformats.org/drawingml/2006/main">
-              <a:graphicData uri="http://schemas.openxmlformats.org/drawingml/2006/picture">
-                <pic:pic xmlns:pic="http://schemas.openxmlformats.org/drawingml/2006/picture">
-                  <pic:nvPicPr>
-                    <pic:cNvPr id="1" name="Picture 1" descr="A picture containing application&#10;&#10;Description automatically generated"/>
-                    <pic:cNvPicPr/>
-                  </pic:nvPicPr>
-                  <pic:blipFill>
-                    <a:blip r:embed="rId5">
-                      <a:extLst>
-                        <a:ext uri="{28A0092B-C50C-407E-A947-70E740481C1C}">
-                          <a14:useLocalDpi xmlns:a14="http://schemas.microsoft.com/office/drawing/2010/main" val="0"/>
-                        </a:ext>
-                      </a:extLst>
-                    </a:blip>
-                    <a:stretch>
-                      <a:fillRect/>
-                    </a:stretch>
-                  </pic:blipFill>
-                  <pic:spPr>
-                    <a:xfrm>
-                      <a:off x="0" y="0"/>
-                      <a:ext cx="5943600" cy="3350895"/>
-                    </a:xfrm>
-                    <a:prstGeom prst="rect">
-                      <a:avLst/>
-                    </a:prstGeom>
-                  </pic:spPr>
-                </pic:pic>
-              </a:graphicData>
-            </a:graphic>
-          </wp:anchor>
-        </w:drawing>
-      </w:r>
-      <w:r>
-        <w:t>ICP</w:t>
-      </w:r>
-    </w:p>
-    <w:p>
-      <w:r>
-        <w:rPr>
-          <w:noProof/>
-        </w:rPr>
-        <w:drawing>
-          <wp:anchor distT="0" distB="0" distL="114300" distR="114300" simplePos="0" relativeHeight="251659264" behindDoc="1" locked="0" layoutInCell="1" allowOverlap="1" wp14:anchorId="0A9FF7FE" wp14:editId="3518E075">
-            <wp:simplePos x="0" y="0"/>
-            <wp:positionH relativeFrom="column">
-              <wp:posOffset>2225040</wp:posOffset>
-            </wp:positionH>
-            <wp:positionV relativeFrom="paragraph">
-              <wp:posOffset>3662680</wp:posOffset>
-            </wp:positionV>
-            <wp:extent cx="3950335" cy="3855085"/>
-            <wp:effectExtent l="0" t="0" r="0" b="0"/>
+            <wp:extent cx="3784600" cy="3855085"/>
+            <wp:effectExtent l="0" t="0" r="6350" b="0"/>
             <wp:wrapSquare wrapText="bothSides"/>
             <wp:docPr id="2" name="Picture 2"/>
             <wp:cNvGraphicFramePr>
@@ -95,20 +54,20 @@
                     </pic:cNvPicPr>
                   </pic:nvPicPr>
                   <pic:blipFill rotWithShape="1">
-                    <a:blip r:embed="rId6">
+                    <a:blip r:embed="rId7">
                       <a:extLst>
                         <a:ext uri="{28A0092B-C50C-407E-A947-70E740481C1C}">
                           <a14:useLocalDpi xmlns:a14="http://schemas.microsoft.com/office/drawing/2010/main" val="0"/>
                         </a:ext>
                       </a:extLst>
                     </a:blip>
-                    <a:srcRect b="10091"/>
+                    <a:srcRect r="4190" b="10091"/>
                     <a:stretch/>
                   </pic:blipFill>
                   <pic:spPr bwMode="auto">
                     <a:xfrm>
                       <a:off x="0" y="0"/>
-                      <a:ext cx="3950335" cy="3855085"/>
+                      <a:ext cx="3784600" cy="3855085"/>
                     </a:xfrm>
                     <a:prstGeom prst="rect">
                       <a:avLst/>
@@ -135,72 +94,282 @@
           </wp:anchor>
         </w:drawing>
       </w:r>
+      <w:r>
+        <w:rPr>
+          <w:rFonts w:ascii="Bahnschrift" w:hAnsi="Bahnschrift" w:cs="Times New Roman"/>
+          <w:noProof/>
+        </w:rPr>
+        <w:drawing>
+          <wp:inline distT="0" distB="0" distL="0" distR="0" wp14:anchorId="734694EB" wp14:editId="674010A2">
+            <wp:extent cx="5943600" cy="3257367"/>
+            <wp:effectExtent l="0" t="0" r="0" b="635"/>
+            <wp:docPr id="1" name="Picture 1" descr="A picture containing application&#10;&#10;Description automatically generated"/>
+            <wp:cNvGraphicFramePr>
+              <a:graphicFrameLocks xmlns:a="http://schemas.openxmlformats.org/drawingml/2006/main" noChangeAspect="1"/>
+            </wp:cNvGraphicFramePr>
+            <a:graphic xmlns:a="http://schemas.openxmlformats.org/drawingml/2006/main">
+              <a:graphicData uri="http://schemas.openxmlformats.org/drawingml/2006/picture">
+                <pic:pic xmlns:pic="http://schemas.openxmlformats.org/drawingml/2006/picture">
+                  <pic:nvPicPr>
+                    <pic:cNvPr id="1" name="Picture 1" descr="A picture containing application&#10;&#10;Description automatically generated"/>
+                    <pic:cNvPicPr/>
+                  </pic:nvPicPr>
+                  <pic:blipFill>
+                    <a:blip r:embed="rId8">
+                      <a:extLst>
+                        <a:ext uri="{28A0092B-C50C-407E-A947-70E740481C1C}">
+                          <a14:useLocalDpi xmlns:a14="http://schemas.microsoft.com/office/drawing/2010/main" val="0"/>
+                        </a:ext>
+                      </a:extLst>
+                    </a:blip>
+                    <a:stretch>
+                      <a:fillRect/>
+                    </a:stretch>
+                  </pic:blipFill>
+                  <pic:spPr>
+                    <a:xfrm>
+                      <a:off x="0" y="0"/>
+                      <a:ext cx="5943600" cy="3257367"/>
+                    </a:xfrm>
+                    <a:prstGeom prst="rect">
+                      <a:avLst/>
+                    </a:prstGeom>
+                  </pic:spPr>
+                </pic:pic>
+              </a:graphicData>
+            </a:graphic>
+          </wp:inline>
+        </w:drawing>
+      </w:r>
     </w:p>
     <w:p>
-      <w:r>
+      <w:pPr>
+        <w:rPr>
+          <w:rFonts w:ascii="Bahnschrift" w:hAnsi="Bahnschrift" w:cs="Times New Roman"/>
+          <w:sz w:val="20"/>
+          <w:szCs w:val="20"/>
+        </w:rPr>
+      </w:pPr>
+      <w:r>
+        <w:rPr>
+          <w:rFonts w:ascii="Bahnschrift" w:hAnsi="Bahnschrift" w:cs="Times New Roman"/>
+          <w:sz w:val="20"/>
+          <w:szCs w:val="20"/>
+        </w:rPr>
         <w:t xml:space="preserve">I wanted to make the RPS game </w:t>
       </w:r>
       <w:r>
+        <w:rPr>
+          <w:rFonts w:ascii="Bahnschrift" w:hAnsi="Bahnschrift" w:cs="Times New Roman"/>
+          <w:sz w:val="20"/>
+          <w:szCs w:val="20"/>
+        </w:rPr>
         <w:t xml:space="preserve">to </w:t>
       </w:r>
       <w:r>
+        <w:rPr>
+          <w:rFonts w:ascii="Bahnschrift" w:hAnsi="Bahnschrift" w:cs="Times New Roman"/>
+          <w:sz w:val="20"/>
+          <w:szCs w:val="20"/>
+        </w:rPr>
         <w:t xml:space="preserve">look nice, so I started with it. I used open-source emoji images from </w:t>
       </w:r>
       <w:proofErr w:type="spellStart"/>
       <w:r>
+        <w:rPr>
+          <w:rFonts w:ascii="Bahnschrift" w:hAnsi="Bahnschrift" w:cs="Times New Roman"/>
+          <w:sz w:val="20"/>
+          <w:szCs w:val="20"/>
+        </w:rPr>
         <w:t>OpenMoji</w:t>
       </w:r>
       <w:proofErr w:type="spellEnd"/>
       <w:r>
+        <w:rPr>
+          <w:rFonts w:ascii="Bahnschrift" w:hAnsi="Bahnschrift" w:cs="Times New Roman"/>
+          <w:sz w:val="20"/>
+          <w:szCs w:val="20"/>
+        </w:rPr>
         <w:t xml:space="preserve"> for the icons to add some graphical</w:t>
       </w:r>
       <w:r>
+        <w:rPr>
+          <w:rFonts w:ascii="Bahnschrift" w:hAnsi="Bahnschrift" w:cs="Times New Roman"/>
+          <w:sz w:val="20"/>
+          <w:szCs w:val="20"/>
+        </w:rPr>
         <w:t xml:space="preserve"> niceties.</w:t>
       </w:r>
       <w:r>
+        <w:rPr>
+          <w:rFonts w:ascii="Bahnschrift" w:hAnsi="Bahnschrift" w:cs="Times New Roman"/>
+          <w:sz w:val="20"/>
+          <w:szCs w:val="20"/>
+        </w:rPr>
         <w:t xml:space="preserve"> I had to accomplish the UI in a </w:t>
       </w:r>
       <w:proofErr w:type="spellStart"/>
       <w:r>
+        <w:rPr>
+          <w:rFonts w:ascii="Bahnschrift" w:hAnsi="Bahnschrift" w:cs="Times New Roman"/>
+          <w:sz w:val="20"/>
+          <w:szCs w:val="20"/>
+        </w:rPr>
         <w:t>kinda</w:t>
       </w:r>
       <w:proofErr w:type="spellEnd"/>
       <w:r>
+        <w:rPr>
+          <w:rFonts w:ascii="Bahnschrift" w:hAnsi="Bahnschrift" w:cs="Times New Roman"/>
+          <w:sz w:val="20"/>
+          <w:szCs w:val="20"/>
+        </w:rPr>
         <w:t xml:space="preserve"> hacky way by using blank </w:t>
       </w:r>
       <w:proofErr w:type="spellStart"/>
       <w:r>
+        <w:rPr>
+          <w:rFonts w:ascii="Bahnschrift" w:hAnsi="Bahnschrift" w:cs="Times New Roman"/>
+          <w:sz w:val="20"/>
+          <w:szCs w:val="20"/>
+        </w:rPr>
         <w:t>pngs</w:t>
       </w:r>
       <w:proofErr w:type="spellEnd"/>
       <w:r>
+        <w:rPr>
+          <w:rFonts w:ascii="Bahnschrift" w:hAnsi="Bahnschrift" w:cs="Times New Roman"/>
+          <w:sz w:val="20"/>
+          <w:szCs w:val="20"/>
+        </w:rPr>
         <w:t xml:space="preserve"> to act as grid elements so that the player choices and the computer response would </w:t>
       </w:r>
     </w:p>
     <w:p>
-      <w:r>
+      <w:pPr>
+        <w:rPr>
+          <w:rFonts w:ascii="Bahnschrift" w:hAnsi="Bahnschrift" w:cs="Times New Roman"/>
+          <w:sz w:val="20"/>
+          <w:szCs w:val="20"/>
+        </w:rPr>
+      </w:pPr>
+      <w:r>
+        <w:rPr>
+          <w:rFonts w:ascii="Bahnschrift" w:hAnsi="Bahnschrift" w:cs="Times New Roman"/>
+          <w:sz w:val="20"/>
+          <w:szCs w:val="20"/>
+        </w:rPr>
         <w:t xml:space="preserve"> I then added a border and made sure the background boxes were </w:t>
       </w:r>
       <w:r>
+        <w:rPr>
+          <w:rFonts w:ascii="Bahnschrift" w:hAnsi="Bahnschrift" w:cs="Times New Roman"/>
+          <w:sz w:val="20"/>
+          <w:szCs w:val="20"/>
+        </w:rPr>
         <w:t xml:space="preserve">sized correctly and the background colors would be changed correctly. Then I implemented the rough logic in JavaScript. I then ran into some bugs, but I was able to get them ironed up and the program code cleaned up quickly with comments. </w:t>
+      </w:r>
+    </w:p>
+    <w:p>
+      <w:pPr>
+        <w:rPr>
+          <w:rStyle w:val="Hyperlink"/>
+          <w:rFonts w:ascii="Bahnschrift" w:hAnsi="Bahnschrift" w:cs="Times New Roman"/>
+          <w:sz w:val="20"/>
+          <w:szCs w:val="20"/>
+        </w:rPr>
+      </w:pPr>
+      <w:r>
+        <w:rPr>
+          <w:rFonts w:ascii="Bahnschrift" w:hAnsi="Bahnschrift" w:cs="Times New Roman"/>
+          <w:sz w:val="20"/>
+          <w:szCs w:val="20"/>
+        </w:rPr>
+        <w:fldChar w:fldCharType="begin"/>
+      </w:r>
+      <w:r>
+        <w:rPr>
+          <w:rFonts w:ascii="Bahnschrift" w:hAnsi="Bahnschrift" w:cs="Times New Roman"/>
+          <w:sz w:val="20"/>
+          <w:szCs w:val="20"/>
+        </w:rPr>
+        <w:instrText xml:space="preserve"> HYPERLINK "https://github.com/gcb-umkc/Web_Lesson_3/tree/main/ICP" </w:instrText>
+      </w:r>
+      <w:r>
+        <w:rPr>
+          <w:rFonts w:ascii="Bahnschrift" w:hAnsi="Bahnschrift" w:cs="Times New Roman"/>
+          <w:sz w:val="20"/>
+          <w:szCs w:val="20"/>
+        </w:rPr>
+      </w:r>
+      <w:r>
+        <w:rPr>
+          <w:rFonts w:ascii="Bahnschrift" w:hAnsi="Bahnschrift" w:cs="Times New Roman"/>
+          <w:sz w:val="20"/>
+          <w:szCs w:val="20"/>
+        </w:rPr>
+        <w:fldChar w:fldCharType="separate"/>
+      </w:r>
+      <w:proofErr w:type="spellStart"/>
+      <w:r>
+        <w:rPr>
+          <w:rStyle w:val="Hyperlink"/>
+          <w:rFonts w:ascii="Bahnschrift" w:hAnsi="Bahnschrift" w:cs="Times New Roman"/>
+          <w:sz w:val="20"/>
+          <w:szCs w:val="20"/>
+        </w:rPr>
+        <w:t>Github</w:t>
+      </w:r>
+      <w:proofErr w:type="spellEnd"/>
+      <w:r>
+        <w:rPr>
+          <w:rStyle w:val="Hyperlink"/>
+          <w:rFonts w:ascii="Bahnschrift" w:hAnsi="Bahnschrift" w:cs="Times New Roman"/>
+          <w:sz w:val="20"/>
+          <w:szCs w:val="20"/>
+        </w:rPr>
+        <w:t xml:space="preserve"> Link</w:t>
       </w:r>
     </w:p>
     <w:p>
       <w:pPr>
         <w:pStyle w:val="Title"/>
+        <w:rPr>
+          <w:rFonts w:ascii="Bahnschrift" w:hAnsi="Bahnschrift" w:cs="Times New Roman"/>
+        </w:rPr>
       </w:pPr>
       <w:r>
+        <w:rPr>
+          <w:rFonts w:ascii="Bahnschrift" w:eastAsiaTheme="minorEastAsia" w:hAnsi="Bahnschrift" w:cs="Times New Roman"/>
+          <w:color w:val="auto"/>
+          <w:spacing w:val="0"/>
+          <w:sz w:val="20"/>
+          <w:szCs w:val="20"/>
+        </w:rPr>
         <w:lastRenderedPageBreak/>
+        <w:fldChar w:fldCharType="end"/>
+      </w:r>
+      <w:r>
+        <w:rPr>
+          <w:rFonts w:ascii="Bahnschrift" w:hAnsi="Bahnschrift" w:cs="Times New Roman"/>
+        </w:rPr>
         <w:t>RWD</w:t>
       </w:r>
     </w:p>
     <w:p>
-      <w:r>
-        <w:rPr>
+      <w:pPr>
+        <w:jc w:val="center"/>
+        <w:rPr>
+          <w:rFonts w:ascii="Bahnschrift" w:hAnsi="Bahnschrift" w:cs="Times New Roman"/>
+        </w:rPr>
+      </w:pPr>
+      <w:r>
+        <w:rPr>
+          <w:rFonts w:ascii="Bahnschrift" w:hAnsi="Bahnschrift" w:cs="Times New Roman"/>
           <w:noProof/>
         </w:rPr>
         <w:drawing>
-          <wp:inline distT="0" distB="0" distL="0" distR="0" wp14:anchorId="45600F63" wp14:editId="6F685129">
+          <wp:inline distT="0" distB="0" distL="0" distR="0" wp14:anchorId="45600F63" wp14:editId="639BC1EF">
             <wp:extent cx="5727940" cy="3862958"/>
             <wp:effectExtent l="0" t="0" r="6350" b="4445"/>
             <wp:docPr id="3" name="Picture 3"/>
@@ -217,7 +386,7 @@
                     </pic:cNvPicPr>
                   </pic:nvPicPr>
                   <pic:blipFill>
-                    <a:blip r:embed="rId7">
+                    <a:blip r:embed="rId9">
                       <a:extLst>
                         <a:ext uri="{28A0092B-C50C-407E-A947-70E740481C1C}">
                           <a14:useLocalDpi xmlns:a14="http://schemas.microsoft.com/office/drawing/2010/main" val="0"/>
@@ -250,18 +419,24 @@
       </w:r>
     </w:p>
     <w:p>
-      <w:r>
-        <w:rPr>
+      <w:pPr>
+        <w:rPr>
+          <w:rFonts w:ascii="Bahnschrift" w:hAnsi="Bahnschrift" w:cs="Times New Roman"/>
+        </w:rPr>
+      </w:pPr>
+      <w:r>
+        <w:rPr>
+          <w:rFonts w:ascii="Bahnschrift" w:hAnsi="Bahnschrift" w:cs="Times New Roman"/>
           <w:noProof/>
         </w:rPr>
         <w:drawing>
-          <wp:anchor distT="0" distB="0" distL="114300" distR="114300" simplePos="0" relativeHeight="251661312" behindDoc="1" locked="0" layoutInCell="1" allowOverlap="1" wp14:anchorId="606D5920" wp14:editId="1B539100">
+          <wp:anchor distT="0" distB="0" distL="114300" distR="114300" simplePos="0" relativeHeight="251661312" behindDoc="1" locked="0" layoutInCell="1" allowOverlap="1" wp14:anchorId="606D5920" wp14:editId="66AF583D">
             <wp:simplePos x="0" y="0"/>
             <wp:positionH relativeFrom="column">
-              <wp:posOffset>42749</wp:posOffset>
+              <wp:posOffset>106045</wp:posOffset>
             </wp:positionH>
             <wp:positionV relativeFrom="paragraph">
-              <wp:posOffset>62865</wp:posOffset>
+              <wp:posOffset>14605</wp:posOffset>
             </wp:positionV>
             <wp:extent cx="2131060" cy="3441700"/>
             <wp:effectExtent l="0" t="0" r="2540" b="6350"/>
@@ -280,7 +455,7 @@
                     </pic:cNvPicPr>
                   </pic:nvPicPr>
                   <pic:blipFill>
-                    <a:blip r:embed="rId8">
+                    <a:blip r:embed="rId10">
                       <a:extLst>
                         <a:ext uri="{28A0092B-C50C-407E-A947-70E740481C1C}">
                           <a14:useLocalDpi xmlns:a14="http://schemas.microsoft.com/office/drawing/2010/main" val="0"/>
@@ -317,20 +492,99 @@
           </wp:anchor>
         </w:drawing>
       </w:r>
+      <w:r>
+        <w:rPr>
+          <w:rFonts w:ascii="Bahnschrift" w:hAnsi="Bahnschrift" w:cs="Times New Roman"/>
+        </w:rPr>
+        <w:t>For the example homepage I had to mess around with some of the bootstrap</w:t>
+      </w:r>
+      <w:r>
+        <w:rPr>
+          <w:rFonts w:ascii="Bahnschrift" w:hAnsi="Bahnschrift" w:cs="Times New Roman"/>
+        </w:rPr>
+        <w:t xml:space="preserve"> documentation</w:t>
+      </w:r>
+      <w:r>
+        <w:rPr>
+          <w:rFonts w:ascii="Bahnschrift" w:hAnsi="Bahnschrift" w:cs="Times New Roman"/>
+        </w:rPr>
+        <w:t xml:space="preserve"> examples. However, the documentation on the Bootstrap website was good. Even though there were some issues with centering the columns properly and fluid sizing of the images, the framework really lightens the load for the formatting you </w:t>
+      </w:r>
+      <w:r>
+        <w:rPr>
+          <w:rFonts w:ascii="Bahnschrift" w:hAnsi="Bahnschrift" w:cs="Times New Roman"/>
+        </w:rPr>
+        <w:t>must</w:t>
+      </w:r>
+      <w:r>
+        <w:rPr>
+          <w:rFonts w:ascii="Bahnschrift" w:hAnsi="Bahnschrift" w:cs="Times New Roman"/>
+        </w:rPr>
+        <w:t xml:space="preserve"> do compared with native HTML gridding. </w:t>
+      </w:r>
     </w:p>
     <w:p>
-      <w:r>
-        <w:t xml:space="preserve">For the example homepage I had to mess around with some of the bootstrap examples. However, the documentation on the Bootstrap website was very good. Even though there were some issues with centering the columns properly and fluid sizing of the images, the framework really lightens the load for the formatting you </w:t>
-      </w:r>
-      <w:r>
-        <w:t>must</w:t>
-      </w:r>
-      <w:r>
-        <w:t xml:space="preserve"> do compared with native HTML gridding. </w:t>
+      <w:pPr>
+        <w:rPr>
+          <w:rStyle w:val="Hyperlink"/>
+          <w:rFonts w:ascii="Bahnschrift" w:hAnsi="Bahnschrift" w:cs="Times New Roman"/>
+        </w:rPr>
+      </w:pPr>
+      <w:r>
+        <w:rPr>
+          <w:rFonts w:ascii="Bahnschrift" w:hAnsi="Bahnschrift" w:cs="Times New Roman"/>
+        </w:rPr>
+        <w:fldChar w:fldCharType="begin"/>
+      </w:r>
+      <w:r>
+        <w:rPr>
+          <w:rFonts w:ascii="Bahnschrift" w:hAnsi="Bahnschrift" w:cs="Times New Roman"/>
+        </w:rPr>
+        <w:instrText xml:space="preserve"> HYPERLINK "https://github.com/gcb-umkc/Web_Lesson_3/tree/main/RWD%20Task" </w:instrText>
+      </w:r>
+      <w:r>
+        <w:rPr>
+          <w:rFonts w:ascii="Bahnschrift" w:hAnsi="Bahnschrift" w:cs="Times New Roman"/>
+        </w:rPr>
+      </w:r>
+      <w:r>
+        <w:rPr>
+          <w:rFonts w:ascii="Bahnschrift" w:hAnsi="Bahnschrift" w:cs="Times New Roman"/>
+        </w:rPr>
+        <w:fldChar w:fldCharType="separate"/>
+      </w:r>
+      <w:proofErr w:type="spellStart"/>
+      <w:r>
+        <w:rPr>
+          <w:rStyle w:val="Hyperlink"/>
+          <w:rFonts w:ascii="Bahnschrift" w:hAnsi="Bahnschrift" w:cs="Times New Roman"/>
+        </w:rPr>
+        <w:t>Github</w:t>
+      </w:r>
+      <w:proofErr w:type="spellEnd"/>
+      <w:r>
+        <w:rPr>
+          <w:rStyle w:val="Hyperlink"/>
+          <w:rFonts w:ascii="Bahnschrift" w:hAnsi="Bahnschrift" w:cs="Times New Roman"/>
+        </w:rPr>
+        <w:t xml:space="preserve"> Link</w:t>
       </w:r>
     </w:p>
-    <w:p/>
+    <w:p>
+      <w:pPr>
+        <w:rPr>
+          <w:rFonts w:ascii="Bahnschrift" w:hAnsi="Bahnschrift" w:cs="Times New Roman"/>
+        </w:rPr>
+      </w:pPr>
+      <w:r>
+        <w:rPr>
+          <w:rFonts w:ascii="Bahnschrift" w:hAnsi="Bahnschrift" w:cs="Times New Roman"/>
+        </w:rPr>
+        <w:fldChar w:fldCharType="end"/>
+      </w:r>
+    </w:p>
     <w:sectPr>
+      <w:headerReference w:type="default" r:id="rId11"/>
       <w:pgSz w:w="12240" w:h="15840"/>
       <w:pgMar w:top="1440" w:right="1440" w:bottom="1440" w:left="1440" w:header="720" w:footer="720" w:gutter="0"/>
       <w:cols w:space="720"/>
@@ -338,6 +592,99 @@
     </w:sectPr>
   </w:body>
 </w:document>
+</file>
+
+<file path=word/endnotes.xml><?xml version="1.0" encoding="utf-8"?>
+<w:endnotes xmlns:wpc="http://schemas.microsoft.com/office/word/2010/wordprocessingCanvas" xmlns:cx="http://schemas.microsoft.com/office/drawing/2014/chartex" xmlns:cx1="http://schemas.microsoft.com/office/drawing/2015/9/8/chartex" xmlns:cx2="http://schemas.microsoft.com/office/drawing/2015/10/21/chartex" xmlns:cx3="http://schemas.microsoft.com/office/drawing/2016/5/9/chartex" xmlns:cx4="http://schemas.microsoft.com/office/drawing/2016/5/10/chartex" xmlns:cx5="http://schemas.microsoft.com/office/drawing/2016/5/11/chartex" xmlns:cx6="http://schemas.microsoft.com/office/drawing/2016/5/12/chartex" xmlns:cx7="http://schemas.microsoft.com/office/drawing/2016/5/13/chartex" xmlns:cx8="http://schemas.microsoft.com/office/drawing/2016/5/14/chartex" xmlns:mc="http://schemas.openxmlformats.org/markup-compatibility/2006" xmlns:aink="http://schemas.microsoft.com/office/drawing/2016/ink" xmlns:am3d="http://schemas.microsoft.com/office/drawing/2017/model3d" xmlns:o="urn:schemas-microsoft-com:office:office" xmlns:r="http://schemas.openxmlformats.org/officeDocument/2006/relationships" xmlns:m="http://schemas.openxmlformats.org/officeDocument/2006/math" xmlns:v="urn:schemas-microsoft-com:vml" xmlns:wp14="http://schemas.microsoft.com/office/word/2010/wordprocessingDrawing" xmlns:wp="http://schemas.openxmlformats.org/drawingml/2006/wordprocessingDrawing" xmlns:w10="urn:schemas-microsoft-com:office:word" xmlns:w="http://schemas.openxmlformats.org/wordprocessingml/2006/main" xmlns:w14="http://schemas.microsoft.com/office/word/2010/wordml" xmlns:w15="http://schemas.microsoft.com/office/word/2012/wordml" xmlns:w16cex="http://schemas.microsoft.com/office/word/2018/wordml/cex" xmlns:w16cid="http://schemas.microsoft.com/office/word/2016/wordml/cid" xmlns:w16="http://schemas.microsoft.com/office/word/2018/wordml" xmlns:w16sdtdh="http://schemas.microsoft.com/office/word/2020/wordml/sdtdatahash" xmlns:w16se="http://schemas.microsoft.com/office/word/2015/wordml/symex" xmlns:wpg="http://schemas.microsoft.com/office/word/2010/wordprocessingGroup" xmlns:wpi="http://schemas.microsoft.com/office/word/2010/wordprocessingInk" xmlns:wne="http://schemas.microsoft.com/office/word/2006/wordml" xmlns:wps="http://schemas.microsoft.com/office/word/2010/wordprocessingShape" mc:Ignorable="w14 w15 w16se w16cid w16 w16cex w16sdtdh wp14">
+  <w:endnote w:type="separator" w:id="-1">
+    <w:p>
+      <w:pPr>
+        <w:spacing w:after="0" w:line="240" w:lineRule="auto"/>
+      </w:pPr>
+      <w:r>
+        <w:separator/>
+      </w:r>
+    </w:p>
+  </w:endnote>
+  <w:endnote w:type="continuationSeparator" w:id="0">
+    <w:p>
+      <w:pPr>
+        <w:spacing w:after="0" w:line="240" w:lineRule="auto"/>
+      </w:pPr>
+      <w:r>
+        <w:continuationSeparator/>
+      </w:r>
+    </w:p>
+  </w:endnote>
+</w:endnotes>
+</file>
+
+<file path=word/footnotes.xml><?xml version="1.0" encoding="utf-8"?>
+<w:footnotes xmlns:wpc="http://schemas.microsoft.com/office/word/2010/wordprocessingCanvas" xmlns:cx="http://schemas.microsoft.com/office/drawing/2014/chartex" xmlns:cx1="http://schemas.microsoft.com/office/drawing/2015/9/8/chartex" xmlns:cx2="http://schemas.microsoft.com/office/drawing/2015/10/21/chartex" xmlns:cx3="http://schemas.microsoft.com/office/drawing/2016/5/9/chartex" xmlns:cx4="http://schemas.microsoft.com/office/drawing/2016/5/10/chartex" xmlns:cx5="http://schemas.microsoft.com/office/drawing/2016/5/11/chartex" xmlns:cx6="http://schemas.microsoft.com/office/drawing/2016/5/12/chartex" xmlns:cx7="http://schemas.microsoft.com/office/drawing/2016/5/13/chartex" xmlns:cx8="http://schemas.microsoft.com/office/drawing/2016/5/14/chartex" xmlns:mc="http://schemas.openxmlformats.org/markup-compatibility/2006" xmlns:aink="http://schemas.microsoft.com/office/drawing/2016/ink" xmlns:am3d="http://schemas.microsoft.com/office/drawing/2017/model3d" xmlns:o="urn:schemas-microsoft-com:office:office" xmlns:r="http://schemas.openxmlformats.org/officeDocument/2006/relationships" xmlns:m="http://schemas.openxmlformats.org/officeDocument/2006/math" xmlns:v="urn:schemas-microsoft-com:vml" xmlns:wp14="http://schemas.microsoft.com/office/word/2010/wordprocessingDrawing" xmlns:wp="http://schemas.openxmlformats.org/drawingml/2006/wordprocessingDrawing" xmlns:w10="urn:schemas-microsoft-com:office:word" xmlns:w="http://schemas.openxmlformats.org/wordprocessingml/2006/main" xmlns:w14="http://schemas.microsoft.com/office/word/2010/wordml" xmlns:w15="http://schemas.microsoft.com/office/word/2012/wordml" xmlns:w16cex="http://schemas.microsoft.com/office/word/2018/wordml/cex" xmlns:w16cid="http://schemas.microsoft.com/office/word/2016/wordml/cid" xmlns:w16="http://schemas.microsoft.com/office/word/2018/wordml" xmlns:w16sdtdh="http://schemas.microsoft.com/office/word/2020/wordml/sdtdatahash" xmlns:w16se="http://schemas.microsoft.com/office/word/2015/wordml/symex" xmlns:wpg="http://schemas.microsoft.com/office/word/2010/wordprocessingGroup" xmlns:wpi="http://schemas.microsoft.com/office/word/2010/wordprocessingInk" xmlns:wne="http://schemas.microsoft.com/office/word/2006/wordml" xmlns:wps="http://schemas.microsoft.com/office/word/2010/wordprocessingShape" mc:Ignorable="w14 w15 w16se w16cid w16 w16cex w16sdtdh wp14">
+  <w:footnote w:type="separator" w:id="-1">
+    <w:p>
+      <w:pPr>
+        <w:spacing w:after="0" w:line="240" w:lineRule="auto"/>
+      </w:pPr>
+      <w:r>
+        <w:separator/>
+      </w:r>
+    </w:p>
+  </w:footnote>
+  <w:footnote w:type="continuationSeparator" w:id="0">
+    <w:p>
+      <w:pPr>
+        <w:spacing w:after="0" w:line="240" w:lineRule="auto"/>
+      </w:pPr>
+      <w:r>
+        <w:continuationSeparator/>
+      </w:r>
+    </w:p>
+  </w:footnote>
+</w:footnotes>
+</file>
+
+<file path=word/header1.xml><?xml version="1.0" encoding="utf-8"?>
+<w:hdr xmlns:wpc="http://schemas.microsoft.com/office/word/2010/wordprocessingCanvas" xmlns:cx="http://schemas.microsoft.com/office/drawing/2014/chartex" xmlns:cx1="http://schemas.microsoft.com/office/drawing/2015/9/8/chartex" xmlns:cx2="http://schemas.microsoft.com/office/drawing/2015/10/21/chartex" xmlns:cx3="http://schemas.microsoft.com/office/drawing/2016/5/9/chartex" xmlns:cx4="http://schemas.microsoft.com/office/drawing/2016/5/10/chartex" xmlns:cx5="http://schemas.microsoft.com/office/drawing/2016/5/11/chartex" xmlns:cx6="http://schemas.microsoft.com/office/drawing/2016/5/12/chartex" xmlns:cx7="http://schemas.microsoft.com/office/drawing/2016/5/13/chartex" xmlns:cx8="http://schemas.microsoft.com/office/drawing/2016/5/14/chartex" xmlns:mc="http://schemas.openxmlformats.org/markup-compatibility/2006" xmlns:aink="http://schemas.microsoft.com/office/drawing/2016/ink" xmlns:am3d="http://schemas.microsoft.com/office/drawing/2017/model3d" xmlns:o="urn:schemas-microsoft-com:office:office" xmlns:r="http://schemas.openxmlformats.org/officeDocument/2006/relationships" xmlns:m="http://schemas.openxmlformats.org/officeDocument/2006/math" xmlns:v="urn:schemas-microsoft-com:vml" xmlns:wp14="http://schemas.microsoft.com/office/word/2010/wordprocessingDrawing" xmlns:wp="http://schemas.openxmlformats.org/drawingml/2006/wordprocessingDrawing" xmlns:w10="urn:schemas-microsoft-com:office:word" xmlns:w="http://schemas.openxmlformats.org/wordprocessingml/2006/main" xmlns:w14="http://schemas.microsoft.com/office/word/2010/wordml" xmlns:w15="http://schemas.microsoft.com/office/word/2012/wordml" xmlns:w16cex="http://schemas.microsoft.com/office/word/2018/wordml/cex" xmlns:w16cid="http://schemas.microsoft.com/office/word/2016/wordml/cid" xmlns:w16="http://schemas.microsoft.com/office/word/2018/wordml" xmlns:w16sdtdh="http://schemas.microsoft.com/office/word/2020/wordml/sdtdatahash" xmlns:w16se="http://schemas.microsoft.com/office/word/2015/wordml/symex" xmlns:wpg="http://schemas.microsoft.com/office/word/2010/wordprocessingGroup" xmlns:wpi="http://schemas.microsoft.com/office/word/2010/wordprocessingInk" xmlns:wne="http://schemas.microsoft.com/office/word/2006/wordml" xmlns:wps="http://schemas.microsoft.com/office/word/2010/wordprocessingShape" mc:Ignorable="w14 w15 w16se w16cid w16 w16cex w16sdtdh wp14">
+  <w:p>
+    <w:pPr>
+      <w:pStyle w:val="Header"/>
+      <w:rPr>
+        <w:rFonts w:ascii="Bahnschrift" w:hAnsi="Bahnschrift" w:cs="Times New Roman"/>
+      </w:rPr>
+    </w:pPr>
+    <w:r>
+      <w:rPr>
+        <w:rFonts w:ascii="Bahnschrift" w:hAnsi="Bahnschrift" w:cs="Times New Roman"/>
+      </w:rPr>
+      <w:t>Web Lesson 3</w:t>
+    </w:r>
+    <w:r>
+      <w:rPr>
+        <w:rFonts w:ascii="Bahnschrift" w:hAnsi="Bahnschrift" w:cs="Times New Roman"/>
+      </w:rPr>
+      <w:ptab w:relativeTo="margin" w:alignment="center" w:leader="none"/>
+    </w:r>
+    <w:r>
+      <w:rPr>
+        <w:rFonts w:ascii="Bahnschrift" w:hAnsi="Bahnschrift" w:cs="Times New Roman"/>
+      </w:rPr>
+      <w:t>2/3/2022</w:t>
+    </w:r>
+    <w:r>
+      <w:rPr>
+        <w:rFonts w:ascii="Bahnschrift" w:hAnsi="Bahnschrift" w:cs="Times New Roman"/>
+      </w:rPr>
+      <w:ptab w:relativeTo="margin" w:alignment="right" w:leader="none"/>
+    </w:r>
+    <w:r>
+      <w:rPr>
+        <w:rFonts w:ascii="Bahnschrift" w:hAnsi="Bahnschrift" w:cs="Times New Roman"/>
+      </w:rPr>
+      <w:t>George Bennett</w:t>
+    </w:r>
+  </w:p>
+</w:hdr>
 </file>
 
 <file path=word/styles.xml><?xml version="1.0" encoding="utf-8"?>
@@ -738,7 +1085,7 @@
   <w:style w:type="paragraph" w:default="1" w:styleId="Normal">
     <w:name w:val="Normal"/>
     <w:qFormat/>
-    <w:rsid w:val="00A45523"/>
+    <w:rsid w:val="004D7365"/>
   </w:style>
   <w:style w:type="paragraph" w:styleId="Heading1">
     <w:name w:val="heading 1"/>
@@ -1377,6 +1724,73 @@
     <w:pPr>
       <w:outlineLvl w:val="9"/>
     </w:pPr>
+  </w:style>
+  <w:style w:type="character" w:styleId="Hyperlink">
+    <w:name w:val="Hyperlink"/>
+    <w:basedOn w:val="DefaultParagraphFont"/>
+    <w:uiPriority w:val="99"/>
+    <w:unhideWhenUsed/>
+    <w:rsid w:val="004D7365"/>
+    <w:rPr>
+      <w:color w:val="0563C1" w:themeColor="hyperlink"/>
+      <w:u w:val="single"/>
+    </w:rPr>
+  </w:style>
+  <w:style w:type="character" w:styleId="UnresolvedMention">
+    <w:name w:val="Unresolved Mention"/>
+    <w:basedOn w:val="DefaultParagraphFont"/>
+    <w:uiPriority w:val="99"/>
+    <w:semiHidden/>
+    <w:unhideWhenUsed/>
+    <w:rsid w:val="004D7365"/>
+    <w:rPr>
+      <w:color w:val="605E5C"/>
+      <w:shd w:val="clear" w:color="auto" w:fill="E1DFDD"/>
+    </w:rPr>
+  </w:style>
+  <w:style w:type="paragraph" w:styleId="Header">
+    <w:name w:val="header"/>
+    <w:basedOn w:val="Normal"/>
+    <w:link w:val="HeaderChar"/>
+    <w:uiPriority w:val="99"/>
+    <w:unhideWhenUsed/>
+    <w:rsid w:val="004D7365"/>
+    <w:pPr>
+      <w:tabs>
+        <w:tab w:val="center" w:pos="4680"/>
+        <w:tab w:val="right" w:pos="9360"/>
+      </w:tabs>
+      <w:spacing w:after="0" w:line="240" w:lineRule="auto"/>
+    </w:pPr>
+  </w:style>
+  <w:style w:type="character" w:customStyle="1" w:styleId="HeaderChar">
+    <w:name w:val="Header Char"/>
+    <w:basedOn w:val="DefaultParagraphFont"/>
+    <w:link w:val="Header"/>
+    <w:uiPriority w:val="99"/>
+    <w:rsid w:val="004D7365"/>
+  </w:style>
+  <w:style w:type="paragraph" w:styleId="Footer">
+    <w:name w:val="footer"/>
+    <w:basedOn w:val="Normal"/>
+    <w:link w:val="FooterChar"/>
+    <w:uiPriority w:val="99"/>
+    <w:unhideWhenUsed/>
+    <w:rsid w:val="004D7365"/>
+    <w:pPr>
+      <w:tabs>
+        <w:tab w:val="center" w:pos="4680"/>
+        <w:tab w:val="right" w:pos="9360"/>
+      </w:tabs>
+      <w:spacing w:after="0" w:line="240" w:lineRule="auto"/>
+    </w:pPr>
+  </w:style>
+  <w:style w:type="character" w:customStyle="1" w:styleId="FooterChar">
+    <w:name w:val="Footer Char"/>
+    <w:basedOn w:val="DefaultParagraphFont"/>
+    <w:link w:val="Footer"/>
+    <w:uiPriority w:val="99"/>
+    <w:rsid w:val="004D7365"/>
   </w:style>
 </w:styles>
 </file>

</xml_diff>

<commit_message>
Fixed typos in report and exported to pdf
</commit_message>
<xml_diff>
--- a/Web_Lesson_3_Report.docx
+++ b/Web_Lesson_3_Report.docx
@@ -172,25 +172,23 @@
           <w:sz w:val="20"/>
           <w:szCs w:val="20"/>
         </w:rPr>
-        <w:t xml:space="preserve">look nice, so I started with it. I used open-source emoji images from </w:t>
-      </w:r>
-      <w:proofErr w:type="spellStart"/>
+        <w:t>look nice, so I started with it. I used open-source emoji images from OpenMoji for the icons to add some graphical</w:t>
+      </w:r>
       <w:r>
         <w:rPr>
           <w:rFonts w:ascii="Bahnschrift" w:hAnsi="Bahnschrift" w:cs="Times New Roman"/>
           <w:sz w:val="20"/>
           <w:szCs w:val="20"/>
         </w:rPr>
-        <w:t>OpenMoji</w:t>
-      </w:r>
-      <w:proofErr w:type="spellEnd"/>
+        <w:t xml:space="preserve"> niceties.</w:t>
+      </w:r>
       <w:r>
         <w:rPr>
           <w:rFonts w:ascii="Bahnschrift" w:hAnsi="Bahnschrift" w:cs="Times New Roman"/>
           <w:sz w:val="20"/>
           <w:szCs w:val="20"/>
         </w:rPr>
-        <w:t xml:space="preserve"> for the icons to add some graphical</w:t>
+        <w:t xml:space="preserve"> I had to accomplish the UI in a kinda hacky way by using blank pngs to act as grid elements so that the player choices and the computer response would </w:t>
       </w:r>
       <w:r>
         <w:rPr>
@@ -198,7 +196,7 @@
           <w:sz w:val="20"/>
           <w:szCs w:val="20"/>
         </w:rPr>
-        <w:t xml:space="preserve"> niceties.</w:t>
+        <w:t>display properly</w:t>
       </w:r>
       <w:r>
         <w:rPr>
@@ -206,43 +204,7 @@
           <w:sz w:val="20"/>
           <w:szCs w:val="20"/>
         </w:rPr>
-        <w:t xml:space="preserve"> I had to accomplish the UI in a </w:t>
-      </w:r>
-      <w:proofErr w:type="spellStart"/>
-      <w:r>
-        <w:rPr>
-          <w:rFonts w:ascii="Bahnschrift" w:hAnsi="Bahnschrift" w:cs="Times New Roman"/>
-          <w:sz w:val="20"/>
-          <w:szCs w:val="20"/>
-        </w:rPr>
-        <w:t>kinda</w:t>
-      </w:r>
-      <w:proofErr w:type="spellEnd"/>
-      <w:r>
-        <w:rPr>
-          <w:rFonts w:ascii="Bahnschrift" w:hAnsi="Bahnschrift" w:cs="Times New Roman"/>
-          <w:sz w:val="20"/>
-          <w:szCs w:val="20"/>
-        </w:rPr>
-        <w:t xml:space="preserve"> hacky way by using blank </w:t>
-      </w:r>
-      <w:proofErr w:type="spellStart"/>
-      <w:r>
-        <w:rPr>
-          <w:rFonts w:ascii="Bahnschrift" w:hAnsi="Bahnschrift" w:cs="Times New Roman"/>
-          <w:sz w:val="20"/>
-          <w:szCs w:val="20"/>
-        </w:rPr>
-        <w:t>pngs</w:t>
-      </w:r>
-      <w:proofErr w:type="spellEnd"/>
-      <w:r>
-        <w:rPr>
-          <w:rFonts w:ascii="Bahnschrift" w:hAnsi="Bahnschrift" w:cs="Times New Roman"/>
-          <w:sz w:val="20"/>
-          <w:szCs w:val="20"/>
-        </w:rPr>
-        <w:t xml:space="preserve"> to act as grid elements so that the player choices and the computer response would </w:t>
+        <w:t>.</w:t>
       </w:r>
     </w:p>
     <w:p>
@@ -259,7 +221,7 @@
           <w:sz w:val="20"/>
           <w:szCs w:val="20"/>
         </w:rPr>
-        <w:t xml:space="preserve"> I then added a border and made sure the background boxes were </w:t>
+        <w:t xml:space="preserve">I then added a border and made sure the background boxes were </w:t>
       </w:r>
       <w:r>
         <w:rPr>
@@ -301,34 +263,16 @@
           <w:sz w:val="20"/>
           <w:szCs w:val="20"/>
         </w:rPr>
-      </w:r>
-      <w:r>
-        <w:rPr>
+        <w:fldChar w:fldCharType="separate"/>
+      </w:r>
+      <w:r>
+        <w:rPr>
+          <w:rStyle w:val="Hyperlink"/>
           <w:rFonts w:ascii="Bahnschrift" w:hAnsi="Bahnschrift" w:cs="Times New Roman"/>
           <w:sz w:val="20"/>
           <w:szCs w:val="20"/>
         </w:rPr>
-        <w:fldChar w:fldCharType="separate"/>
-      </w:r>
-      <w:proofErr w:type="spellStart"/>
-      <w:r>
-        <w:rPr>
-          <w:rStyle w:val="Hyperlink"/>
-          <w:rFonts w:ascii="Bahnschrift" w:hAnsi="Bahnschrift" w:cs="Times New Roman"/>
-          <w:sz w:val="20"/>
-          <w:szCs w:val="20"/>
-        </w:rPr>
-        <w:t>Github</w:t>
-      </w:r>
-      <w:proofErr w:type="spellEnd"/>
-      <w:r>
-        <w:rPr>
-          <w:rStyle w:val="Hyperlink"/>
-          <w:rFonts w:ascii="Bahnschrift" w:hAnsi="Bahnschrift" w:cs="Times New Roman"/>
-          <w:sz w:val="20"/>
-          <w:szCs w:val="20"/>
-        </w:rPr>
-        <w:t xml:space="preserve"> Link</w:t>
+        <w:t>Github Link</w:t>
       </w:r>
     </w:p>
     <w:p>
@@ -546,28 +490,14 @@
         <w:rPr>
           <w:rFonts w:ascii="Bahnschrift" w:hAnsi="Bahnschrift" w:cs="Times New Roman"/>
         </w:rPr>
-      </w:r>
-      <w:r>
-        <w:rPr>
-          <w:rFonts w:ascii="Bahnschrift" w:hAnsi="Bahnschrift" w:cs="Times New Roman"/>
-        </w:rPr>
         <w:fldChar w:fldCharType="separate"/>
       </w:r>
-      <w:proofErr w:type="spellStart"/>
       <w:r>
         <w:rPr>
           <w:rStyle w:val="Hyperlink"/>
           <w:rFonts w:ascii="Bahnschrift" w:hAnsi="Bahnschrift" w:cs="Times New Roman"/>
         </w:rPr>
-        <w:t>Github</w:t>
-      </w:r>
-      <w:proofErr w:type="spellEnd"/>
-      <w:r>
-        <w:rPr>
-          <w:rStyle w:val="Hyperlink"/>
-          <w:rFonts w:ascii="Bahnschrift" w:hAnsi="Bahnschrift" w:cs="Times New Roman"/>
-        </w:rPr>
-        <w:t xml:space="preserve"> Link</w:t>
+        <w:t>Github Link</w:t>
       </w:r>
     </w:p>
     <w:p>

</xml_diff>